<commit_message>
The answer for the first laboratory
</commit_message>
<xml_diff>
--- a/4631 Гришин С.А. МПО ЛР1.docx
+++ b/4631 Гришин С.А. МПО ЛР1.docx
@@ -8482,17 +8482,7 @@
           <w:szCs w:val="24"/>
           <w:lang w:val="ru-RU"/>
         </w:rPr>
-        <w:t xml:space="preserve">из показателей качества не были учтены должным образом или их оценка была произведена некорректно </w:t>
-      </w:r>
-      <w:bookmarkStart w:id="0" w:name="_GoBack"/>
-      <w:bookmarkEnd w:id="0"/>
-      <w:r>
-        <w:rPr>
-          <w:sz w:val="24"/>
-          <w:szCs w:val="24"/>
-          <w:lang w:val="ru-RU"/>
-        </w:rPr>
-        <w:t>ввиду специфики оцениваемого программного обеспечения.</w:t>
+        <w:t>из показателей качества не были учтены должным образом или их оценка была произведена некорректно ввиду специфики оцениваемого программного обеспечения.</w:t>
       </w:r>
       <w:r>
         <w:rPr>
@@ -8561,14 +8551,23 @@
           <w:ilvl w:val="0"/>
           <w:numId w:val="7"/>
         </w:numPr>
-      </w:pPr>
-      <w:r>
+        <w:rPr>
+          <w:i/>
+          <w:lang w:val="ru-RU"/>
+        </w:rPr>
+      </w:pPr>
+      <w:r>
+        <w:rPr>
+          <w:i/>
+          <w:lang w:val="ru-RU"/>
+        </w:rPr>
         <w:t>Какого рода ошибки могут возникнуть в процессе работы программы и каким образом их можно обработать? Приведите примеры; отдельно укажите какие ошибки обрабатываются в вашей программе.</w:t>
       </w:r>
     </w:p>
     <w:p>
       <w:pPr>
         <w:pStyle w:val="a5"/>
+        <w:ind w:left="502" w:firstLine="206"/>
         <w:rPr>
           <w:lang w:val="ru-RU"/>
         </w:rPr>
@@ -8578,6 +8577,305 @@
           <w:lang w:val="ru-RU"/>
         </w:rPr>
         <w:t xml:space="preserve">Ошибка ввода данных и переполнения таблицы, когда нужно увеличить размер внутреннего массива. </w:t>
+      </w:r>
+      <w:r>
+        <w:rPr>
+          <w:lang w:val="ru-RU"/>
+        </w:rPr>
+        <w:t xml:space="preserve">В первом случае можно запросить ввод повторно, а во втором </w:t>
+      </w:r>
+      <w:r>
+        <w:rPr>
+          <w:lang w:val="ru-RU"/>
+        </w:rPr>
+        <w:t>можно выделить память под новый массив и перенести данные из старого. В программе обрабатывается неверный ввод с помощью повторного ввода. В случае нехватки размера внутреннего массива происходит вывод ошибки.</w:t>
+      </w:r>
+    </w:p>
+    <w:p>
+      <w:pPr>
+        <w:rPr>
+          <w:noProof/>
+          <w:lang w:val="ru-RU" w:eastAsia="ru-RU" w:bidi="ar-SA"/>
+        </w:rPr>
+      </w:pPr>
+    </w:p>
+    <w:p>
+      <w:pPr>
+        <w:jc w:val="center"/>
+        <w:rPr>
+          <w:lang w:val="ru-RU"/>
+        </w:rPr>
+      </w:pPr>
+      <w:r>
+        <w:rPr>
+          <w:noProof/>
+          <w:lang w:val="ru-RU" w:eastAsia="ru-RU" w:bidi="ar-SA"/>
+        </w:rPr>
+        <w:drawing>
+          <wp:inline distT="0" distB="0" distL="0" distR="0" wp14:anchorId="105B145A" wp14:editId="582DDAB3">
+            <wp:extent cx="2353310" cy="1796755"/>
+            <wp:effectExtent l="0" t="0" r="8890" b="0"/>
+            <wp:docPr id="1" name="Рисунок 1"/>
+            <wp:cNvGraphicFramePr>
+              <a:graphicFrameLocks xmlns:a="http://schemas.openxmlformats.org/drawingml/2006/main" noChangeAspect="1"/>
+            </wp:cNvGraphicFramePr>
+            <a:graphic xmlns:a="http://schemas.openxmlformats.org/drawingml/2006/main">
+              <a:graphicData uri="http://schemas.openxmlformats.org/drawingml/2006/picture">
+                <pic:pic xmlns:pic="http://schemas.openxmlformats.org/drawingml/2006/picture">
+                  <pic:nvPicPr>
+                    <pic:cNvPr id="1" name=""/>
+                    <pic:cNvPicPr/>
+                  </pic:nvPicPr>
+                  <pic:blipFill rotWithShape="1">
+                    <a:blip r:embed="rId8"/>
+                    <a:srcRect t="6633" r="61970" b="37847"/>
+                    <a:stretch/>
+                  </pic:blipFill>
+                  <pic:spPr bwMode="auto">
+                    <a:xfrm>
+                      <a:off x="0" y="0"/>
+                      <a:ext cx="2353586" cy="1796966"/>
+                    </a:xfrm>
+                    <a:prstGeom prst="rect">
+                      <a:avLst/>
+                    </a:prstGeom>
+                    <a:ln>
+                      <a:noFill/>
+                    </a:ln>
+                    <a:extLst>
+                      <a:ext uri="{53640926-AAD7-44D8-BBD7-CCE9431645EC}">
+                        <a14:shadowObscured xmlns:a14="http://schemas.microsoft.com/office/drawing/2010/main"/>
+                      </a:ext>
+                    </a:extLst>
+                  </pic:spPr>
+                </pic:pic>
+              </a:graphicData>
+            </a:graphic>
+          </wp:inline>
+        </w:drawing>
+      </w:r>
+    </w:p>
+    <w:p>
+      <w:pPr>
+        <w:pStyle w:val="a5"/>
+        <w:rPr>
+          <w:lang w:val="ru-RU"/>
+        </w:rPr>
+      </w:pPr>
+    </w:p>
+    <w:p>
+      <w:pPr>
+        <w:pStyle w:val="a5"/>
+        <w:numPr>
+          <w:ilvl w:val="0"/>
+          <w:numId w:val="7"/>
+        </w:numPr>
+        <w:rPr>
+          <w:i/>
+          <w:lang w:val="ru-RU"/>
+        </w:rPr>
+      </w:pPr>
+      <w:r>
+        <w:rPr>
+          <w:i/>
+          <w:lang w:val="ru-RU"/>
+        </w:rPr>
+        <w:t>Чем характеризуются методы структурного и объектно-ориентированного программирования? Если мы программу, написанную на объектно-ориентированном языке, перепишем на структурный язык программирования, что именно изменится?</w:t>
+      </w:r>
+      <w:r>
+        <w:rPr>
+          <w:i/>
+          <w:lang w:val="ru-RU"/>
+        </w:rPr>
+        <w:t xml:space="preserve"> </w:t>
+      </w:r>
+    </w:p>
+    <w:p>
+      <w:pPr>
+        <w:ind w:left="502" w:firstLine="206"/>
+        <w:rPr>
+          <w:lang w:val="ru-RU"/>
+        </w:rPr>
+      </w:pPr>
+      <w:r>
+        <w:rPr>
+          <w:lang w:val="ru-RU"/>
+        </w:rPr>
+        <w:t xml:space="preserve">Структурное программирование характеризуется построение программы из блоков: </w:t>
+      </w:r>
+      <w:r>
+        <w:rPr>
+          <w:lang w:val="ru-RU"/>
+        </w:rPr>
+        <w:t xml:space="preserve">ветвление, </w:t>
+      </w:r>
+      <w:r>
+        <w:rPr>
+          <w:lang w:val="ru-RU"/>
+        </w:rPr>
+        <w:t>последовательности</w:t>
+      </w:r>
+      <w:r>
+        <w:rPr>
+          <w:lang w:val="ru-RU"/>
+        </w:rPr>
+        <w:t>, цикл</w:t>
+      </w:r>
+      <w:r>
+        <w:rPr>
+          <w:lang w:val="ru-RU"/>
+        </w:rPr>
+        <w:t xml:space="preserve">ы. ООП – представление программы в виде совокупности объектов ( </w:t>
+      </w:r>
+      <w:r>
+        <w:t>HashNode</w:t>
+      </w:r>
+      <w:r>
+        <w:rPr>
+          <w:lang w:val="ru-RU"/>
+        </w:rPr>
+        <w:t xml:space="preserve">, </w:t>
+      </w:r>
+      <w:r>
+        <w:t>HashMap</w:t>
+      </w:r>
+      <w:r>
+        <w:rPr>
+          <w:lang w:val="ru-RU"/>
+        </w:rPr>
+        <w:t>).</w:t>
+      </w:r>
+      <w:r>
+        <w:rPr>
+          <w:lang w:val="ru-RU"/>
+        </w:rPr>
+        <w:t xml:space="preserve"> </w:t>
+      </w:r>
+      <w:r>
+        <w:rPr>
+          <w:lang w:val="ru-RU"/>
+        </w:rPr>
+        <w:t>Способ её представления, уйдём от объектов, которые вызывают методы друг друга на списо</w:t>
+      </w:r>
+      <w:bookmarkStart w:id="0" w:name="_GoBack"/>
+      <w:bookmarkEnd w:id="0"/>
+      <w:r>
+        <w:rPr>
+          <w:lang w:val="ru-RU"/>
+        </w:rPr>
+        <w:t>к функций в которые будут передаваться данные.</w:t>
+      </w:r>
+    </w:p>
+    <w:p>
+      <w:pPr>
+        <w:pStyle w:val="a5"/>
+        <w:rPr>
+          <w:lang w:val="ru-RU"/>
+        </w:rPr>
+      </w:pPr>
+    </w:p>
+    <w:p>
+      <w:pPr>
+        <w:pStyle w:val="a5"/>
+        <w:numPr>
+          <w:ilvl w:val="0"/>
+          <w:numId w:val="7"/>
+        </w:numPr>
+        <w:rPr>
+          <w:i/>
+          <w:lang w:val="ru-RU"/>
+        </w:rPr>
+      </w:pPr>
+      <w:r>
+        <w:rPr>
+          <w:i/>
+          <w:lang w:val="ru-RU"/>
+        </w:rPr>
+        <w:t>Что понимается под точкой входа и выхода из программы? Приведите примеры для любого языка программирования.</w:t>
+      </w:r>
+    </w:p>
+    <w:p>
+      <w:pPr>
+        <w:pStyle w:val="a5"/>
+        <w:ind w:left="708"/>
+        <w:rPr>
+          <w:lang w:val="ru-RU"/>
+        </w:rPr>
+      </w:pPr>
+      <w:r>
+        <w:rPr>
+          <w:lang w:val="ru-RU"/>
+        </w:rPr>
+        <w:t>Точка входа – место, откуда начнется выполнение программы, выхода – место в программе, где произойдёт прекращение работы программы.</w:t>
+      </w:r>
+      <w:r>
+        <w:rPr>
+          <w:lang w:val="ru-RU"/>
+        </w:rPr>
+        <w:t xml:space="preserve"> </w:t>
+      </w:r>
+    </w:p>
+    <w:p>
+      <w:pPr>
+        <w:pStyle w:val="a5"/>
+        <w:ind w:left="708"/>
+        <w:rPr>
+          <w:lang w:val="ru-RU"/>
+        </w:rPr>
+      </w:pPr>
+      <w:r>
+        <w:rPr>
+          <w:shd w:val="clear" w:color="auto" w:fill="F2F2F2" w:themeFill="background1" w:themeFillShade="F2"/>
+        </w:rPr>
+        <w:t>main</w:t>
+      </w:r>
+      <w:r>
+        <w:rPr>
+          <w:shd w:val="clear" w:color="auto" w:fill="F2F2F2" w:themeFill="background1" w:themeFillShade="F2"/>
+          <w:lang w:val="ru-RU"/>
+        </w:rPr>
+        <w:t>()</w:t>
+      </w:r>
+      <w:r>
+        <w:rPr>
+          <w:lang w:val="ru-RU"/>
+        </w:rPr>
+        <w:t xml:space="preserve"> – </w:t>
+      </w:r>
+      <w:r>
+        <w:rPr>
+          <w:lang w:val="ru-RU"/>
+        </w:rPr>
+        <w:t>точка входа</w:t>
+      </w:r>
+    </w:p>
+    <w:p>
+      <w:pPr>
+        <w:pStyle w:val="a5"/>
+        <w:ind w:left="708"/>
+        <w:rPr>
+          <w:lang w:val="ru-RU"/>
+        </w:rPr>
+      </w:pPr>
+      <w:r>
+        <w:rPr>
+          <w:shd w:val="clear" w:color="auto" w:fill="F2F2F2" w:themeFill="background1" w:themeFillShade="F2"/>
+        </w:rPr>
+        <w:t>return</w:t>
+      </w:r>
+      <w:r>
+        <w:rPr>
+          <w:shd w:val="clear" w:color="auto" w:fill="F2F2F2" w:themeFill="background1" w:themeFillShade="F2"/>
+          <w:lang w:val="ru-RU"/>
+        </w:rPr>
+        <w:t xml:space="preserve"> 0;</w:t>
+      </w:r>
+      <w:r>
+        <w:rPr>
+          <w:shd w:val="clear" w:color="auto" w:fill="FFFFFF" w:themeFill="background1"/>
+          <w:lang w:val="ru-RU"/>
+        </w:rPr>
+        <w:t xml:space="preserve"> - точка выхода из программы.</w:t>
       </w:r>
     </w:p>
     <w:p>
@@ -9103,6 +9401,7 @@
           <w:szCs w:val="28"/>
           <w:lang w:val="ru-RU"/>
         </w:rPr>
+        <w:lastRenderedPageBreak/>
         <w:t>Приложение</w:t>
       </w:r>
     </w:p>
@@ -10237,7 +10536,6 @@
           <w:szCs w:val="24"/>
           <w:lang w:bidi="ar-SA"/>
         </w:rPr>
-        <w:lastRenderedPageBreak/>
         <w:tab/>
       </w:r>
       <w:r>
@@ -11567,6 +11865,7 @@
           <w:szCs w:val="24"/>
           <w:lang w:bidi="ar-SA"/>
         </w:rPr>
+        <w:lastRenderedPageBreak/>
         <w:tab/>
       </w:r>
       <w:r>
@@ -13228,7 +13527,6 @@
           <w:szCs w:val="24"/>
           <w:lang w:bidi="ar-SA"/>
         </w:rPr>
-        <w:lastRenderedPageBreak/>
         <w:tab/>
         <w:t>srand(time(0));</w:t>
       </w:r>
@@ -14497,6 +14795,7 @@
           <w:szCs w:val="24"/>
           <w:lang w:val="en-IE"/>
         </w:rPr>
+        <w:lastRenderedPageBreak/>
         <w:t>HASHNODE.H</w:t>
       </w:r>
     </w:p>
@@ -15769,7 +16068,6 @@
           <w:szCs w:val="24"/>
           <w:lang w:bidi="ar-SA"/>
         </w:rPr>
-        <w:lastRenderedPageBreak/>
         <w:t>template</w:t>
       </w:r>
       <w:r>
@@ -17248,6 +17546,7 @@
           <w:szCs w:val="24"/>
           <w:lang w:bidi="ar-SA"/>
         </w:rPr>
+        <w:lastRenderedPageBreak/>
         <w:tab/>
       </w:r>
       <w:r>
@@ -18687,7 +18986,6 @@
           <w:szCs w:val="24"/>
           <w:lang w:bidi="ar-SA"/>
         </w:rPr>
-        <w:lastRenderedPageBreak/>
         <w:tab/>
       </w:r>
       <w:r>
@@ -20454,6 +20752,7 @@
           <w:szCs w:val="24"/>
           <w:lang w:bidi="ar-SA"/>
         </w:rPr>
+        <w:lastRenderedPageBreak/>
         <w:tab/>
       </w:r>
       <w:r>
@@ -22409,7 +22708,6 @@
           <w:szCs w:val="24"/>
           <w:lang w:bidi="ar-SA"/>
         </w:rPr>
-        <w:lastRenderedPageBreak/>
         <w:tab/>
       </w:r>
       <w:r>
@@ -23550,6 +23848,7 @@
           <w:szCs w:val="24"/>
           <w:lang w:bidi="ar-SA"/>
         </w:rPr>
+        <w:lastRenderedPageBreak/>
         <w:tab/>
       </w:r>
       <w:r>
@@ -23822,16 +24121,17 @@
   <w:abstractNum w:abstractNumId="0" w15:restartNumberingAfterBreak="0">
     <w:nsid w:val="10262D6C"/>
     <w:multiLevelType w:val="hybridMultilevel"/>
-    <w:tmpl w:val="A41C4430"/>
-    <w:lvl w:ilvl="0" w:tplc="2214CF9C">
+    <w:tmpl w:val="90825956"/>
+    <w:lvl w:ilvl="0" w:tplc="BC0EE06A">
       <w:start w:val="1"/>
       <w:numFmt w:val="decimal"/>
       <w:lvlText w:val="%1."/>
       <w:lvlJc w:val="left"/>
       <w:pPr>
-        <w:ind w:left="720" w:hanging="360"/>
+        <w:ind w:left="502" w:hanging="360"/>
       </w:pPr>
       <w:rPr>
+        <w:i w:val="0"/>
         <w:sz w:val="24"/>
       </w:rPr>
     </w:lvl>
@@ -23841,7 +24141,7 @@
       <w:lvlText w:val="%2."/>
       <w:lvlJc w:val="left"/>
       <w:pPr>
-        <w:ind w:left="1440" w:hanging="360"/>
+        <w:ind w:left="1222" w:hanging="360"/>
       </w:pPr>
     </w:lvl>
     <w:lvl w:ilvl="2" w:tplc="0419001B" w:tentative="1">
@@ -23850,7 +24150,7 @@
       <w:lvlText w:val="%3."/>
       <w:lvlJc w:val="right"/>
       <w:pPr>
-        <w:ind w:left="2160" w:hanging="180"/>
+        <w:ind w:left="1942" w:hanging="180"/>
       </w:pPr>
     </w:lvl>
     <w:lvl w:ilvl="3" w:tplc="0419000F" w:tentative="1">
@@ -23859,7 +24159,7 @@
       <w:lvlText w:val="%4."/>
       <w:lvlJc w:val="left"/>
       <w:pPr>
-        <w:ind w:left="2880" w:hanging="360"/>
+        <w:ind w:left="2662" w:hanging="360"/>
       </w:pPr>
     </w:lvl>
     <w:lvl w:ilvl="4" w:tplc="04190019" w:tentative="1">
@@ -23868,7 +24168,7 @@
       <w:lvlText w:val="%5."/>
       <w:lvlJc w:val="left"/>
       <w:pPr>
-        <w:ind w:left="3600" w:hanging="360"/>
+        <w:ind w:left="3382" w:hanging="360"/>
       </w:pPr>
     </w:lvl>
     <w:lvl w:ilvl="5" w:tplc="0419001B" w:tentative="1">
@@ -23877,7 +24177,7 @@
       <w:lvlText w:val="%6."/>
       <w:lvlJc w:val="right"/>
       <w:pPr>
-        <w:ind w:left="4320" w:hanging="180"/>
+        <w:ind w:left="4102" w:hanging="180"/>
       </w:pPr>
     </w:lvl>
     <w:lvl w:ilvl="6" w:tplc="0419000F" w:tentative="1">
@@ -23886,7 +24186,7 @@
       <w:lvlText w:val="%7."/>
       <w:lvlJc w:val="left"/>
       <w:pPr>
-        <w:ind w:left="5040" w:hanging="360"/>
+        <w:ind w:left="4822" w:hanging="360"/>
       </w:pPr>
     </w:lvl>
     <w:lvl w:ilvl="7" w:tplc="04190019" w:tentative="1">
@@ -23895,7 +24195,7 @@
       <w:lvlText w:val="%8."/>
       <w:lvlJc w:val="left"/>
       <w:pPr>
-        <w:ind w:left="5760" w:hanging="360"/>
+        <w:ind w:left="5542" w:hanging="360"/>
       </w:pPr>
     </w:lvl>
     <w:lvl w:ilvl="8" w:tplc="0419001B" w:tentative="1">
@@ -23904,7 +24204,7 @@
       <w:lvlText w:val="%9."/>
       <w:lvlJc w:val="right"/>
       <w:pPr>
-        <w:ind w:left="6480" w:hanging="180"/>
+        <w:ind w:left="6262" w:hanging="180"/>
       </w:pPr>
     </w:lvl>
   </w:abstractNum>
@@ -24200,6 +24500,178 @@
     </w:lvl>
   </w:abstractNum>
   <w:abstractNum w:abstractNumId="4" w15:restartNumberingAfterBreak="0">
+    <w:nsid w:val="26E96C46"/>
+    <w:multiLevelType w:val="hybridMultilevel"/>
+    <w:tmpl w:val="13ECC718"/>
+    <w:lvl w:ilvl="0" w:tplc="0419000F">
+      <w:start w:val="1"/>
+      <w:numFmt w:val="decimal"/>
+      <w:lvlText w:val="%1."/>
+      <w:lvlJc w:val="left"/>
+      <w:pPr>
+        <w:ind w:left="1440" w:hanging="360"/>
+      </w:pPr>
+    </w:lvl>
+    <w:lvl w:ilvl="1" w:tplc="04190019" w:tentative="1">
+      <w:start w:val="1"/>
+      <w:numFmt w:val="lowerLetter"/>
+      <w:lvlText w:val="%2."/>
+      <w:lvlJc w:val="left"/>
+      <w:pPr>
+        <w:ind w:left="2160" w:hanging="360"/>
+      </w:pPr>
+    </w:lvl>
+    <w:lvl w:ilvl="2" w:tplc="0419001B" w:tentative="1">
+      <w:start w:val="1"/>
+      <w:numFmt w:val="lowerRoman"/>
+      <w:lvlText w:val="%3."/>
+      <w:lvlJc w:val="right"/>
+      <w:pPr>
+        <w:ind w:left="2880" w:hanging="180"/>
+      </w:pPr>
+    </w:lvl>
+    <w:lvl w:ilvl="3" w:tplc="0419000F" w:tentative="1">
+      <w:start w:val="1"/>
+      <w:numFmt w:val="decimal"/>
+      <w:lvlText w:val="%4."/>
+      <w:lvlJc w:val="left"/>
+      <w:pPr>
+        <w:ind w:left="3600" w:hanging="360"/>
+      </w:pPr>
+    </w:lvl>
+    <w:lvl w:ilvl="4" w:tplc="04190019" w:tentative="1">
+      <w:start w:val="1"/>
+      <w:numFmt w:val="lowerLetter"/>
+      <w:lvlText w:val="%5."/>
+      <w:lvlJc w:val="left"/>
+      <w:pPr>
+        <w:ind w:left="4320" w:hanging="360"/>
+      </w:pPr>
+    </w:lvl>
+    <w:lvl w:ilvl="5" w:tplc="0419001B" w:tentative="1">
+      <w:start w:val="1"/>
+      <w:numFmt w:val="lowerRoman"/>
+      <w:lvlText w:val="%6."/>
+      <w:lvlJc w:val="right"/>
+      <w:pPr>
+        <w:ind w:left="5040" w:hanging="180"/>
+      </w:pPr>
+    </w:lvl>
+    <w:lvl w:ilvl="6" w:tplc="0419000F" w:tentative="1">
+      <w:start w:val="1"/>
+      <w:numFmt w:val="decimal"/>
+      <w:lvlText w:val="%7."/>
+      <w:lvlJc w:val="left"/>
+      <w:pPr>
+        <w:ind w:left="5760" w:hanging="360"/>
+      </w:pPr>
+    </w:lvl>
+    <w:lvl w:ilvl="7" w:tplc="04190019" w:tentative="1">
+      <w:start w:val="1"/>
+      <w:numFmt w:val="lowerLetter"/>
+      <w:lvlText w:val="%8."/>
+      <w:lvlJc w:val="left"/>
+      <w:pPr>
+        <w:ind w:left="6480" w:hanging="360"/>
+      </w:pPr>
+    </w:lvl>
+    <w:lvl w:ilvl="8" w:tplc="0419001B" w:tentative="1">
+      <w:start w:val="1"/>
+      <w:numFmt w:val="lowerRoman"/>
+      <w:lvlText w:val="%9."/>
+      <w:lvlJc w:val="right"/>
+      <w:pPr>
+        <w:ind w:left="7200" w:hanging="180"/>
+      </w:pPr>
+    </w:lvl>
+  </w:abstractNum>
+  <w:abstractNum w:abstractNumId="5" w15:restartNumberingAfterBreak="0">
+    <w:nsid w:val="37877589"/>
+    <w:multiLevelType w:val="hybridMultilevel"/>
+    <w:tmpl w:val="D584B448"/>
+    <w:lvl w:ilvl="0" w:tplc="0419000F">
+      <w:start w:val="1"/>
+      <w:numFmt w:val="decimal"/>
+      <w:lvlText w:val="%1."/>
+      <w:lvlJc w:val="left"/>
+      <w:pPr>
+        <w:ind w:left="1440" w:hanging="360"/>
+      </w:pPr>
+    </w:lvl>
+    <w:lvl w:ilvl="1" w:tplc="04190019" w:tentative="1">
+      <w:start w:val="1"/>
+      <w:numFmt w:val="lowerLetter"/>
+      <w:lvlText w:val="%2."/>
+      <w:lvlJc w:val="left"/>
+      <w:pPr>
+        <w:ind w:left="2160" w:hanging="360"/>
+      </w:pPr>
+    </w:lvl>
+    <w:lvl w:ilvl="2" w:tplc="0419001B" w:tentative="1">
+      <w:start w:val="1"/>
+      <w:numFmt w:val="lowerRoman"/>
+      <w:lvlText w:val="%3."/>
+      <w:lvlJc w:val="right"/>
+      <w:pPr>
+        <w:ind w:left="2880" w:hanging="180"/>
+      </w:pPr>
+    </w:lvl>
+    <w:lvl w:ilvl="3" w:tplc="0419000F" w:tentative="1">
+      <w:start w:val="1"/>
+      <w:numFmt w:val="decimal"/>
+      <w:lvlText w:val="%4."/>
+      <w:lvlJc w:val="left"/>
+      <w:pPr>
+        <w:ind w:left="3600" w:hanging="360"/>
+      </w:pPr>
+    </w:lvl>
+    <w:lvl w:ilvl="4" w:tplc="04190019" w:tentative="1">
+      <w:start w:val="1"/>
+      <w:numFmt w:val="lowerLetter"/>
+      <w:lvlText w:val="%5."/>
+      <w:lvlJc w:val="left"/>
+      <w:pPr>
+        <w:ind w:left="4320" w:hanging="360"/>
+      </w:pPr>
+    </w:lvl>
+    <w:lvl w:ilvl="5" w:tplc="0419001B" w:tentative="1">
+      <w:start w:val="1"/>
+      <w:numFmt w:val="lowerRoman"/>
+      <w:lvlText w:val="%6."/>
+      <w:lvlJc w:val="right"/>
+      <w:pPr>
+        <w:ind w:left="5040" w:hanging="180"/>
+      </w:pPr>
+    </w:lvl>
+    <w:lvl w:ilvl="6" w:tplc="0419000F" w:tentative="1">
+      <w:start w:val="1"/>
+      <w:numFmt w:val="decimal"/>
+      <w:lvlText w:val="%7."/>
+      <w:lvlJc w:val="left"/>
+      <w:pPr>
+        <w:ind w:left="5760" w:hanging="360"/>
+      </w:pPr>
+    </w:lvl>
+    <w:lvl w:ilvl="7" w:tplc="04190019" w:tentative="1">
+      <w:start w:val="1"/>
+      <w:numFmt w:val="lowerLetter"/>
+      <w:lvlText w:val="%8."/>
+      <w:lvlJc w:val="left"/>
+      <w:pPr>
+        <w:ind w:left="6480" w:hanging="360"/>
+      </w:pPr>
+    </w:lvl>
+    <w:lvl w:ilvl="8" w:tplc="0419001B" w:tentative="1">
+      <w:start w:val="1"/>
+      <w:numFmt w:val="lowerRoman"/>
+      <w:lvlText w:val="%9."/>
+      <w:lvlJc w:val="right"/>
+      <w:pPr>
+        <w:ind w:left="7200" w:hanging="180"/>
+      </w:pPr>
+    </w:lvl>
+  </w:abstractNum>
+  <w:abstractNum w:abstractNumId="6" w15:restartNumberingAfterBreak="0">
     <w:nsid w:val="5C6C76E5"/>
     <w:multiLevelType w:val="hybridMultilevel"/>
     <w:tmpl w:val="67E65AAC"/>
@@ -24288,7 +24760,7 @@
       </w:pPr>
     </w:lvl>
   </w:abstractNum>
-  <w:abstractNum w:abstractNumId="5" w15:restartNumberingAfterBreak="0">
+  <w:abstractNum w:abstractNumId="7" w15:restartNumberingAfterBreak="0">
     <w:nsid w:val="5DC51EF7"/>
     <w:multiLevelType w:val="hybridMultilevel"/>
     <w:tmpl w:val="CBAABA8C"/>
@@ -24379,7 +24851,7 @@
       </w:pPr>
     </w:lvl>
   </w:abstractNum>
-  <w:abstractNum w:abstractNumId="6" w15:restartNumberingAfterBreak="0">
+  <w:abstractNum w:abstractNumId="8" w15:restartNumberingAfterBreak="0">
     <w:nsid w:val="72F97A35"/>
     <w:multiLevelType w:val="hybridMultilevel"/>
     <w:tmpl w:val="2F1469EC"/>
@@ -24489,17 +24961,103 @@
       </w:rPr>
     </w:lvl>
   </w:abstractNum>
+  <w:abstractNum w:abstractNumId="9" w15:restartNumberingAfterBreak="0">
+    <w:nsid w:val="7B9C5C9D"/>
+    <w:multiLevelType w:val="hybridMultilevel"/>
+    <w:tmpl w:val="9842C7D2"/>
+    <w:lvl w:ilvl="0" w:tplc="0419000F">
+      <w:start w:val="1"/>
+      <w:numFmt w:val="decimal"/>
+      <w:lvlText w:val="%1."/>
+      <w:lvlJc w:val="left"/>
+      <w:pPr>
+        <w:ind w:left="1068" w:hanging="360"/>
+      </w:pPr>
+    </w:lvl>
+    <w:lvl w:ilvl="1" w:tplc="04190019" w:tentative="1">
+      <w:start w:val="1"/>
+      <w:numFmt w:val="lowerLetter"/>
+      <w:lvlText w:val="%2."/>
+      <w:lvlJc w:val="left"/>
+      <w:pPr>
+        <w:ind w:left="1788" w:hanging="360"/>
+      </w:pPr>
+    </w:lvl>
+    <w:lvl w:ilvl="2" w:tplc="0419001B" w:tentative="1">
+      <w:start w:val="1"/>
+      <w:numFmt w:val="lowerRoman"/>
+      <w:lvlText w:val="%3."/>
+      <w:lvlJc w:val="right"/>
+      <w:pPr>
+        <w:ind w:left="2508" w:hanging="180"/>
+      </w:pPr>
+    </w:lvl>
+    <w:lvl w:ilvl="3" w:tplc="0419000F" w:tentative="1">
+      <w:start w:val="1"/>
+      <w:numFmt w:val="decimal"/>
+      <w:lvlText w:val="%4."/>
+      <w:lvlJc w:val="left"/>
+      <w:pPr>
+        <w:ind w:left="3228" w:hanging="360"/>
+      </w:pPr>
+    </w:lvl>
+    <w:lvl w:ilvl="4" w:tplc="04190019" w:tentative="1">
+      <w:start w:val="1"/>
+      <w:numFmt w:val="lowerLetter"/>
+      <w:lvlText w:val="%5."/>
+      <w:lvlJc w:val="left"/>
+      <w:pPr>
+        <w:ind w:left="3948" w:hanging="360"/>
+      </w:pPr>
+    </w:lvl>
+    <w:lvl w:ilvl="5" w:tplc="0419001B" w:tentative="1">
+      <w:start w:val="1"/>
+      <w:numFmt w:val="lowerRoman"/>
+      <w:lvlText w:val="%6."/>
+      <w:lvlJc w:val="right"/>
+      <w:pPr>
+        <w:ind w:left="4668" w:hanging="180"/>
+      </w:pPr>
+    </w:lvl>
+    <w:lvl w:ilvl="6" w:tplc="0419000F" w:tentative="1">
+      <w:start w:val="1"/>
+      <w:numFmt w:val="decimal"/>
+      <w:lvlText w:val="%7."/>
+      <w:lvlJc w:val="left"/>
+      <w:pPr>
+        <w:ind w:left="5388" w:hanging="360"/>
+      </w:pPr>
+    </w:lvl>
+    <w:lvl w:ilvl="7" w:tplc="04190019" w:tentative="1">
+      <w:start w:val="1"/>
+      <w:numFmt w:val="lowerLetter"/>
+      <w:lvlText w:val="%8."/>
+      <w:lvlJc w:val="left"/>
+      <w:pPr>
+        <w:ind w:left="6108" w:hanging="360"/>
+      </w:pPr>
+    </w:lvl>
+    <w:lvl w:ilvl="8" w:tplc="0419001B" w:tentative="1">
+      <w:start w:val="1"/>
+      <w:numFmt w:val="lowerRoman"/>
+      <w:lvlText w:val="%9."/>
+      <w:lvlJc w:val="right"/>
+      <w:pPr>
+        <w:ind w:left="6828" w:hanging="180"/>
+      </w:pPr>
+    </w:lvl>
+  </w:abstractNum>
   <w:num w:numId="1">
     <w:abstractNumId w:val="3"/>
   </w:num>
   <w:num w:numId="2">
-    <w:abstractNumId w:val="4"/>
+    <w:abstractNumId w:val="6"/>
   </w:num>
   <w:num w:numId="3">
-    <w:abstractNumId w:val="5"/>
+    <w:abstractNumId w:val="7"/>
   </w:num>
   <w:num w:numId="4">
-    <w:abstractNumId w:val="6"/>
+    <w:abstractNumId w:val="8"/>
     <w:lvlOverride w:ilvl="0">
       <w:startOverride w:val="1"/>
     </w:lvlOverride>
@@ -24520,6 +25078,15 @@
   </w:num>
   <w:num w:numId="7">
     <w:abstractNumId w:val="0"/>
+  </w:num>
+  <w:num w:numId="8">
+    <w:abstractNumId w:val="5"/>
+  </w:num>
+  <w:num w:numId="9">
+    <w:abstractNumId w:val="4"/>
+  </w:num>
+  <w:num w:numId="10">
+    <w:abstractNumId w:val="9"/>
   </w:num>
 </w:numbering>
 </file>

</xml_diff>